<commit_message>
Adding : System Requierments
</commit_message>
<xml_diff>
--- a/Documents/System_Documents/CutomerRequierments/Customer_Requierments_V1_0_0.docx
+++ b/Documents/System_Documents/CutomerRequierments/Customer_Requierments_V1_0_0.docx
@@ -18,10 +18,10 @@
               <w:lang w:val="en-US"/>
             </w:rPr>
             <w:drawing>
-              <wp:anchor distT="0" distB="0" distL="114300" distR="114300" simplePos="0" relativeHeight="251658240" behindDoc="0" locked="0" layoutInCell="1" allowOverlap="1" wp14:anchorId="407EE94A" wp14:editId="57A74191">
+              <wp:anchor distT="0" distB="0" distL="114300" distR="114300" simplePos="0" relativeHeight="251658240" behindDoc="0" locked="0" layoutInCell="1" allowOverlap="1" wp14:anchorId="407EE94A" wp14:editId="12879308">
                 <wp:simplePos x="0" y="0"/>
                 <wp:positionH relativeFrom="margin">
-                  <wp:posOffset>-444500</wp:posOffset>
+                  <wp:align>left</wp:align>
                 </wp:positionH>
                 <wp:positionV relativeFrom="paragraph">
                   <wp:posOffset>0</wp:posOffset>
@@ -1509,7 +1509,47 @@
               <w:t>DE</w:t>
             </w:r>
             <w:r>
-              <w:t>) or “Automated small parts warehouse”</w:t>
+              <w:t xml:space="preserve">) </w:t>
+            </w:r>
+            <w:proofErr w:type="spellStart"/>
+            <w:r>
+              <w:t>or</w:t>
+            </w:r>
+            <w:proofErr w:type="spellEnd"/>
+            <w:r>
+              <w:t xml:space="preserve"> “</w:t>
+            </w:r>
+            <w:proofErr w:type="spellStart"/>
+            <w:r>
+              <w:t>Automated</w:t>
+            </w:r>
+            <w:proofErr w:type="spellEnd"/>
+            <w:r>
+              <w:t xml:space="preserve"> </w:t>
+            </w:r>
+            <w:proofErr w:type="spellStart"/>
+            <w:r>
+              <w:t>small</w:t>
+            </w:r>
+            <w:proofErr w:type="spellEnd"/>
+            <w:r>
+              <w:t xml:space="preserve"> </w:t>
+            </w:r>
+            <w:proofErr w:type="spellStart"/>
+            <w:r>
+              <w:t>parts</w:t>
+            </w:r>
+            <w:proofErr w:type="spellEnd"/>
+            <w:r>
+              <w:t xml:space="preserve"> </w:t>
+            </w:r>
+            <w:proofErr w:type="spellStart"/>
+            <w:r>
+              <w:t>warehouse</w:t>
+            </w:r>
+            <w:proofErr w:type="spellEnd"/>
+            <w:r>
+              <w:t>”</w:t>
             </w:r>
             <w:r>
               <w:t xml:space="preserve"> (E</w:t>
@@ -4324,19 +4364,7 @@
               <w:rPr>
                 <w:lang w:val="en-US"/>
               </w:rPr>
-              <w:t>The KukaDigitalTwinDashboard shall allow the user to</w:t>
-            </w:r>
-            <w:r>
-              <w:rPr>
-                <w:lang w:val="en-US"/>
-              </w:rPr>
-              <w:t xml:space="preserve"> </w:t>
-            </w:r>
-            <w:r>
-              <w:rPr>
-                <w:lang w:val="en-US"/>
-              </w:rPr>
-              <w:t>monitor the physical and the real twin .</w:t>
+              <w:t>The KukaDigitalTwinDashboard shall allow the user to monitor the physical and the real twin .</w:t>
             </w:r>
           </w:p>
         </w:tc>
@@ -4665,25 +4693,7 @@
               <w:rPr>
                 <w:lang w:val="en-US"/>
               </w:rPr>
-              <w:t xml:space="preserve">The KukaDigitalTwinDashboard shall allow the user to </w:t>
-            </w:r>
-            <w:r>
-              <w:rPr>
-                <w:lang w:val="en-US"/>
-              </w:rPr>
-              <w:t xml:space="preserve">launch </w:t>
-            </w:r>
-            <w:r>
-              <w:rPr>
-                <w:lang w:val="en-US"/>
-              </w:rPr>
-              <w:t xml:space="preserve"> RosTasks</w:t>
-            </w:r>
-            <w:r>
-              <w:rPr>
-                <w:lang w:val="en-US"/>
-              </w:rPr>
-              <w:t>, Simulation</w:t>
+              <w:t>The KukaDigitalTwinDashboard shall allow the user to launch  RosTasks, Simulation</w:t>
             </w:r>
             <w:r>
               <w:rPr>
@@ -4714,14 +4724,7 @@
                 <w:color w:val="FF0000"/>
                 <w:lang w:val="en-US"/>
               </w:rPr>
-              <w:t>more(TBD)</w:t>
-            </w:r>
-            <w:r>
-              <w:rPr>
-                <w:color w:val="FF0000"/>
-                <w:lang w:val="en-US"/>
-              </w:rPr>
-              <w:t xml:space="preserve"> </w:t>
+              <w:t xml:space="preserve">more(TBD) </w:t>
             </w:r>
             <w:r>
               <w:rPr>
@@ -6264,6 +6267,7 @@
   <w:style w:type="character" w:default="1" w:styleId="DefaultParagraphFont">
     <w:name w:val="Default Paragraph Font"/>
     <w:uiPriority w:val="1"/>
+    <w:semiHidden/>
     <w:unhideWhenUsed/>
   </w:style>
   <w:style w:type="table" w:default="1" w:styleId="TableNormal">
@@ -7151,6 +7155,8 @@
     <w:rsid w:val="00475B1D"/>
     <w:rsid w:val="006117DB"/>
     <w:rsid w:val="009F4B32"/>
+    <w:rsid w:val="00AC498A"/>
+    <w:rsid w:val="00DC5F7C"/>
     <w:rsid w:val="00E97061"/>
   </w:rsids>
   <m:mathPr>

</xml_diff>